<commit_message>
pdf symbolic computation update
</commit_message>
<xml_diff>
--- a/assets/pdf/AI-SE-Symbolic-Computation-Concept.docx
+++ b/assets/pdf/AI-SE-Symbolic-Computation-Concept.docx
@@ -257,6 +257,13 @@
           <w:lang w:val="en-US"/>
         </w:rPr>
         <w:t>s</w:t>
+      </w:r>
+      <w:r>
+        <w:rPr>
+          <w:color w:val="3B3838" w:themeColor="background2" w:themeShade="40"/>
+          <w:lang w:val="en-US"/>
+        </w:rPr>
+        <w:t xml:space="preserve"> and light version</w:t>
       </w:r>
     </w:p>
     <w:p>
@@ -9363,6 +9370,9 @@
     </w:p>
     <w:p>
       <w:pPr>
+        <w:pBdr>
+          <w:bottom w:val="single" w:sz="6" w:space="1" w:color="auto"/>
+        </w:pBdr>
         <w:shd w:val="clear" w:color="auto" w:fill="FFFFFF"/>
         <w:spacing w:before="100" w:beforeAutospacing="1" w:after="100" w:afterAutospacing="1" w:line="240" w:lineRule="auto"/>
         <w:rPr>
@@ -9421,7 +9431,46 @@
           <w:color w:val="3B3838" w:themeColor="background2" w:themeShade="40"/>
           <w:lang w:val="en-US"/>
         </w:rPr>
-        <w:t xml:space="preserve">, to continue the practical slant, whereas IDSA is offering PhD programs which offer a potential counterpoint to the Symbolic Computation direction outlined </w:t>
+        <w:t>, to continue the practical slant, whereas IDSA is offering PhD programs which offer a potential counterpoint to the Symbolic Computation direction outlined here.</w:t>
+      </w:r>
+    </w:p>
+    <w:p>
+      <w:pPr>
+        <w:pBdr>
+          <w:bottom w:val="single" w:sz="6" w:space="1" w:color="auto"/>
+        </w:pBdr>
+        <w:shd w:val="clear" w:color="auto" w:fill="FFFFFF"/>
+        <w:spacing w:before="100" w:beforeAutospacing="1" w:after="100" w:afterAutospacing="1" w:line="240" w:lineRule="auto"/>
+        <w:rPr>
+          <w:color w:val="3B3838" w:themeColor="background2" w:themeShade="40"/>
+          <w:lang w:val="en-US"/>
+        </w:rPr>
+      </w:pPr>
+    </w:p>
+    <w:p>
+      <w:pPr>
+        <w:shd w:val="clear" w:color="auto" w:fill="FFFFFF"/>
+        <w:spacing w:before="100" w:beforeAutospacing="1" w:after="100" w:afterAutospacing="1" w:line="240" w:lineRule="auto"/>
+        <w:rPr>
+          <w:color w:val="3B3838" w:themeColor="background2" w:themeShade="40"/>
+          <w:lang w:val="en-US"/>
+        </w:rPr>
+      </w:pPr>
+      <w:r>
+        <w:rPr>
+          <w:b/>
+          <w:bCs/>
+          <w:color w:val="3B3838" w:themeColor="background2" w:themeShade="40"/>
+          <w:lang w:val="en-US"/>
+        </w:rPr>
+        <w:t>Light version</w:t>
+      </w:r>
+      <w:r>
+        <w:rPr>
+          <w:color w:val="3B3838" w:themeColor="background2" w:themeShade="40"/>
+          <w:lang w:val="en-US"/>
+        </w:rPr>
+        <w:t xml:space="preserve">: I can imagine an alternative that is more Software-practice-minded. In that case, symbolic computation might serve as something like a minor in this master studies, with further options at doctorate level if relevant. The core would be the symbolic content in the Masters-AI-studies. This could also potentially be combined with another Masters at </w:t>
       </w:r>
       <w:proofErr w:type="spellStart"/>
       <w:r>
@@ -9429,9 +9478,23 @@
           <w:color w:val="3B3838" w:themeColor="background2" w:themeShade="40"/>
           <w:lang w:val="en-US"/>
         </w:rPr>
-        <w:t>here.</w:t>
+        <w:t>Hagenberg</w:t>
       </w:r>
       <w:proofErr w:type="spellEnd"/>
+      <w:r>
+        <w:rPr>
+          <w:color w:val="3B3838" w:themeColor="background2" w:themeShade="40"/>
+          <w:lang w:val="en-US"/>
+        </w:rPr>
+        <w:t>, or not, especially if the practice (think work sponsorship) is encompassing.</w:t>
+      </w:r>
+      <w:r>
+        <w:rPr>
+          <w:color w:val="3B3838" w:themeColor="background2" w:themeShade="40"/>
+          <w:lang w:val="en-US"/>
+        </w:rPr>
+        <w:t xml:space="preserve"> </w:t>
+      </w:r>
     </w:p>
     <w:sectPr>
       <w:pgSz w:w="11906" w:h="16838"/>
@@ -9516,7 +9579,7 @@
         <v:path o:extrusionok="f" gradientshapeok="t" o:connecttype="rect"/>
         <o:lock v:ext="edit" aspectratio="t"/>
       </v:shapetype>
-      <v:shape id="_x0000_i1031" type="#_x0000_t75" alt="heseltime" style="width:12pt;height:12pt;visibility:visible;mso-wrap-style:square" o:bullet="t">
+      <v:shape id="_x0000_i1030" type="#_x0000_t75" alt="heseltime" style="width:12pt;height:12pt;visibility:visible;mso-wrap-style:square" o:bullet="t">
         <v:imagedata r:id="rId1" o:title="heseltime"/>
       </v:shape>
     </w:pict>

</xml_diff>